<commit_message>
Update SRS, add "About YPK Biotech Ltd".
</commit_message>
<xml_diff>
--- a/Doc/YPK-SRS.docx
+++ b/Doc/YPK-SRS.docx
@@ -586,7 +586,6 @@
         </w:numPr>
         <w:ind w:leftChars="0"/>
         <w:rPr>
-          <w:rFonts w:hint="eastAsia"/>
           <w:color w:val="000000" w:themeColor="text1"/>
           <w:szCs w:val="24"/>
         </w:rPr>
@@ -668,7 +667,6 @@
         </w:numPr>
         <w:ind w:leftChars="0"/>
         <w:rPr>
-          <w:rFonts w:hint="eastAsia"/>
           <w:color w:val="000000" w:themeColor="text1"/>
           <w:szCs w:val="24"/>
         </w:rPr>
@@ -735,7 +733,6 @@
         </w:numPr>
         <w:ind w:leftChars="0"/>
         <w:rPr>
-          <w:rFonts w:hint="eastAsia"/>
           <w:color w:val="000000" w:themeColor="text1"/>
           <w:szCs w:val="24"/>
         </w:rPr>
@@ -833,7 +830,6 @@
         </w:numPr>
         <w:ind w:leftChars="0"/>
         <w:rPr>
-          <w:rFonts w:hint="eastAsia"/>
           <w:color w:val="000000" w:themeColor="text1"/>
           <w:szCs w:val="24"/>
         </w:rPr>
@@ -1018,9 +1014,84 @@
     <w:p>
       <w:pPr>
         <w:pStyle w:val="ListParagraph"/>
+        <w:ind w:leftChars="0"/>
+        <w:rPr>
+          <w:color w:val="000000" w:themeColor="text1"/>
+          <w:szCs w:val="24"/>
+        </w:rPr>
+      </w:pPr>
+    </w:p>
+    <w:p>
+      <w:pPr>
+        <w:pStyle w:val="ListParagraph"/>
+        <w:ind w:leftChars="0"/>
+        <w:rPr>
+          <w:color w:val="000000" w:themeColor="text1"/>
+          <w:szCs w:val="24"/>
+        </w:rPr>
+      </w:pPr>
+      <w:r>
+        <w:rPr>
+          <w:rFonts w:hint="eastAsia"/>
+          <w:noProof/>
+          <w:color w:val="000000" w:themeColor="text1"/>
+          <w:szCs w:val="24"/>
+          <w:lang w:val="en-SG"/>
+        </w:rPr>
+        <w:drawing>
+          <wp:inline distT="0" distB="0" distL="0" distR="0">
+            <wp:extent cx="6645910" cy="4794885"/>
+            <wp:effectExtent l="19050" t="0" r="2540" b="0"/>
+            <wp:docPr id="2" name="Picture 1" descr="About YPK Biotech Ltd.png"/>
+            <wp:cNvGraphicFramePr>
+              <a:graphicFrameLocks xmlns:a="http://schemas.openxmlformats.org/drawingml/2006/main" noChangeAspect="1"/>
+            </wp:cNvGraphicFramePr>
+            <a:graphic xmlns:a="http://schemas.openxmlformats.org/drawingml/2006/main">
+              <a:graphicData uri="http://schemas.openxmlformats.org/drawingml/2006/picture">
+                <pic:pic xmlns:pic="http://schemas.openxmlformats.org/drawingml/2006/picture">
+                  <pic:nvPicPr>
+                    <pic:cNvPr id="0" name="About YPK Biotech Ltd.png"/>
+                    <pic:cNvPicPr/>
+                  </pic:nvPicPr>
+                  <pic:blipFill>
+                    <a:blip r:embed="rId6" cstate="print"/>
+                    <a:stretch>
+                      <a:fillRect/>
+                    </a:stretch>
+                  </pic:blipFill>
+                  <pic:spPr>
+                    <a:xfrm>
+                      <a:off x="0" y="0"/>
+                      <a:ext cx="6645910" cy="4794885"/>
+                    </a:xfrm>
+                    <a:prstGeom prst="rect">
+                      <a:avLst/>
+                    </a:prstGeom>
+                  </pic:spPr>
+                </pic:pic>
+              </a:graphicData>
+            </a:graphic>
+          </wp:inline>
+        </w:drawing>
+      </w:r>
+    </w:p>
+    <w:p>
+      <w:pPr>
+        <w:pStyle w:val="ListParagraph"/>
+        <w:ind w:leftChars="0"/>
+        <w:rPr>
+          <w:color w:val="000000" w:themeColor="text1"/>
+          <w:szCs w:val="24"/>
+        </w:rPr>
+      </w:pPr>
+    </w:p>
+    <w:p>
+      <w:pPr>
+        <w:pStyle w:val="ListParagraph"/>
+        <w:widowControl/>
         <w:numPr>
           <w:ilvl w:val="0"/>
-          <w:numId w:val="2"/>
+          <w:numId w:val="4"/>
         </w:numPr>
         <w:ind w:leftChars="0"/>
         <w:rPr>
@@ -1031,42 +1102,477 @@
       <w:r>
         <w:rPr>
           <w:rFonts w:hint="eastAsia"/>
-          <w:color w:val="000000" w:themeColor="text1"/>
-          <w:szCs w:val="24"/>
-        </w:rPr>
-        <w:t xml:space="preserve">Animal feed and </w:t>
-      </w:r>
-      <w:r>
-        <w:rPr>
-          <w:color w:val="000000" w:themeColor="text1"/>
-          <w:szCs w:val="24"/>
-        </w:rPr>
-        <w:t>ferments</w:t>
-      </w:r>
-      <w:r>
-        <w:rPr>
-          <w:rFonts w:hint="eastAsia"/>
-          <w:color w:val="000000" w:themeColor="text1"/>
-          <w:szCs w:val="24"/>
-        </w:rPr>
-        <w:t xml:space="preserve"> (</w:t>
-      </w:r>
-      <w:r>
-        <w:rPr>
-          <w:rFonts w:hint="eastAsia"/>
-          <w:color w:val="000000" w:themeColor="text1"/>
-          <w:szCs w:val="24"/>
-        </w:rPr>
-        <w:t>生物飼料酵素</w:t>
-      </w:r>
-      <w:r>
-        <w:rPr>
-          <w:rFonts w:hint="eastAsia"/>
-          <w:color w:val="000000" w:themeColor="text1"/>
-          <w:szCs w:val="24"/>
-        </w:rPr>
-        <w:t>):</w:t>
-      </w:r>
+          <w:b/>
+          <w:color w:val="000000" w:themeColor="text1"/>
+          <w:szCs w:val="24"/>
+        </w:rPr>
+        <w:t>Image</w:t>
+      </w:r>
+      <w:r>
+        <w:rPr>
+          <w:rFonts w:hint="eastAsia"/>
+          <w:color w:val="000000" w:themeColor="text1"/>
+          <w:szCs w:val="24"/>
+        </w:rPr>
+        <w:t>:</w:t>
+      </w:r>
+      <w:r>
+        <w:rPr>
+          <w:rFonts w:hint="eastAsia"/>
+          <w:color w:val="000000" w:themeColor="text1"/>
+          <w:szCs w:val="24"/>
+        </w:rPr>
+        <w:t xml:space="preserve"> show a proper image for </w:t>
+      </w:r>
+      <w:r>
+        <w:rPr>
+          <w:color w:val="000000" w:themeColor="text1"/>
+          <w:szCs w:val="24"/>
+        </w:rPr>
+        <w:t>“</w:t>
+      </w:r>
+      <w:r>
+        <w:rPr>
+          <w:rFonts w:hint="eastAsia"/>
+          <w:color w:val="000000" w:themeColor="text1"/>
+          <w:szCs w:val="24"/>
+        </w:rPr>
+        <w:t>About YPK Biotech Ltd.</w:t>
+      </w:r>
+      <w:r>
+        <w:rPr>
+          <w:color w:val="000000" w:themeColor="text1"/>
+          <w:szCs w:val="24"/>
+        </w:rPr>
+        <w:t>”</w:t>
+      </w:r>
+    </w:p>
+    <w:p>
+      <w:pPr>
+        <w:pStyle w:val="ListParagraph"/>
+        <w:widowControl/>
+        <w:numPr>
+          <w:ilvl w:val="0"/>
+          <w:numId w:val="4"/>
+        </w:numPr>
+        <w:ind w:leftChars="0"/>
+        <w:rPr>
+          <w:color w:val="000000" w:themeColor="text1"/>
+          <w:szCs w:val="24"/>
+        </w:rPr>
+      </w:pPr>
+      <w:r>
+        <w:rPr>
+          <w:rFonts w:hint="eastAsia"/>
+          <w:b/>
+          <w:color w:val="000000" w:themeColor="text1"/>
+          <w:szCs w:val="24"/>
+        </w:rPr>
+        <w:t>Content</w:t>
+      </w:r>
+      <w:r>
+        <w:rPr>
+          <w:rFonts w:hint="eastAsia"/>
+          <w:color w:val="000000" w:themeColor="text1"/>
+          <w:szCs w:val="24"/>
+        </w:rPr>
+        <w:t xml:space="preserve">: please refer the page 3 and 4 in the file </w:t>
+      </w:r>
+      <w:r>
+        <w:rPr>
+          <w:color w:val="000000" w:themeColor="text1"/>
+          <w:szCs w:val="24"/>
+        </w:rPr>
+        <w:t>“</w:t>
+      </w:r>
+      <w:r>
+        <w:rPr>
+          <w:color w:val="000000" w:themeColor="text1"/>
+          <w:szCs w:val="24"/>
+        </w:rPr>
+        <w:t>01 About YPK Biotech Ltd.ppt</w:t>
+      </w:r>
+      <w:r>
+        <w:rPr>
+          <w:color w:val="000000" w:themeColor="text1"/>
+          <w:szCs w:val="24"/>
+        </w:rPr>
+        <w:t>”</w:t>
+      </w:r>
+      <w:r>
+        <w:rPr>
+          <w:rFonts w:hint="eastAsia"/>
+          <w:color w:val="000000" w:themeColor="text1"/>
+          <w:szCs w:val="24"/>
+        </w:rPr>
+        <w:t xml:space="preserve"> (power point).</w:t>
+      </w:r>
+    </w:p>
+    <w:p>
+      <w:pPr>
+        <w:pStyle w:val="ListParagraph"/>
+        <w:widowControl/>
+        <w:ind w:leftChars="0" w:left="720"/>
+        <w:rPr>
+          <w:color w:val="000000" w:themeColor="text1"/>
+          <w:szCs w:val="24"/>
+        </w:rPr>
+      </w:pPr>
+      <w:r>
+        <w:rPr>
+          <w:color w:val="000000" w:themeColor="text1"/>
+          <w:szCs w:val="24"/>
+        </w:rPr>
+        <w:t>P</w:t>
+      </w:r>
+      <w:r>
+        <w:rPr>
+          <w:rFonts w:hint="eastAsia"/>
+          <w:color w:val="000000" w:themeColor="text1"/>
+          <w:szCs w:val="24"/>
+        </w:rPr>
+        <w:t xml:space="preserve">s: please refer the </w:t>
+      </w:r>
+      <w:r>
+        <w:rPr>
+          <w:color w:val="000000" w:themeColor="text1"/>
+          <w:szCs w:val="24"/>
+        </w:rPr>
+        <w:t>“</w:t>
+      </w:r>
+      <w:r>
+        <w:rPr>
+          <w:rFonts w:hint="eastAsia"/>
+          <w:color w:val="000000" w:themeColor="text1"/>
+          <w:szCs w:val="24"/>
+        </w:rPr>
+        <w:t>Memo.txt</w:t>
+      </w:r>
+      <w:r>
+        <w:rPr>
+          <w:color w:val="000000" w:themeColor="text1"/>
+          <w:szCs w:val="24"/>
+        </w:rPr>
+        <w:t>”</w:t>
+      </w:r>
+      <w:r>
+        <w:rPr>
+          <w:rFonts w:hint="eastAsia"/>
+          <w:color w:val="000000" w:themeColor="text1"/>
+          <w:szCs w:val="24"/>
+        </w:rPr>
+        <w:t xml:space="preserve">, then go to my cloud HD and go into </w:t>
+      </w:r>
+      <w:r>
+        <w:rPr>
+          <w:color w:val="000000" w:themeColor="text1"/>
+          <w:szCs w:val="24"/>
+        </w:rPr>
+        <w:t>“</w:t>
+      </w:r>
+      <w:r>
+        <w:rPr>
+          <w:color w:val="000000" w:themeColor="text1"/>
+          <w:szCs w:val="24"/>
+        </w:rPr>
+        <w:t>YPK files</w:t>
+      </w:r>
+      <w:r>
+        <w:rPr>
+          <w:color w:val="000000" w:themeColor="text1"/>
+          <w:szCs w:val="24"/>
+        </w:rPr>
+        <w:t>”</w:t>
+      </w:r>
+      <w:r>
+        <w:rPr>
+          <w:rFonts w:hint="eastAsia"/>
+          <w:color w:val="000000" w:themeColor="text1"/>
+          <w:szCs w:val="24"/>
+        </w:rPr>
+        <w:t xml:space="preserve"> folder.</w:t>
+      </w:r>
+    </w:p>
+    <w:p>
+      <w:pPr>
+        <w:pStyle w:val="ListParagraph"/>
+        <w:widowControl/>
+        <w:ind w:leftChars="0" w:left="720"/>
+        <w:rPr>
+          <w:color w:val="000000" w:themeColor="text1"/>
+          <w:szCs w:val="24"/>
+        </w:rPr>
+      </w:pPr>
+    </w:p>
+    <w:tbl>
+      <w:tblPr>
+        <w:tblStyle w:val="TableGrid"/>
+        <w:tblW w:w="0" w:type="auto"/>
+        <w:tblInd w:w="720" w:type="dxa"/>
+        <w:tblLook w:val="04A0"/>
+      </w:tblPr>
+      <w:tblGrid>
+        <w:gridCol w:w="5159"/>
+        <w:gridCol w:w="4803"/>
+      </w:tblGrid>
+      <w:tr>
+        <w:tc>
+          <w:tcPr>
+            <w:tcW w:w="5341" w:type="dxa"/>
+          </w:tcPr>
+          <w:p>
+            <w:pPr>
+              <w:pStyle w:val="ListParagraph"/>
+              <w:widowControl/>
+              <w:tabs>
+                <w:tab w:val="center" w:pos="2831"/>
+              </w:tabs>
+              <w:ind w:leftChars="0" w:left="720"/>
+              <w:rPr>
+                <w:color w:val="000000" w:themeColor="text1"/>
+                <w:szCs w:val="24"/>
+              </w:rPr>
+            </w:pPr>
+            <w:r>
+              <w:rPr>
+                <w:rFonts w:hint="eastAsia"/>
+                <w:color w:val="000000" w:themeColor="text1"/>
+                <w:szCs w:val="24"/>
+              </w:rPr>
+              <w:t>[Page 3] Introduce</w:t>
+            </w:r>
+            <w:r>
+              <w:rPr>
+                <w:rFonts w:hint="eastAsia"/>
+                <w:color w:val="000000" w:themeColor="text1"/>
+                <w:szCs w:val="24"/>
+              </w:rPr>
+              <w:t xml:space="preserve"> and business team</w:t>
+            </w:r>
+          </w:p>
+          <w:p>
+            <w:pPr>
+              <w:pStyle w:val="ListParagraph"/>
+              <w:widowControl/>
+              <w:ind w:leftChars="0" w:left="720"/>
+              <w:rPr>
+                <w:color w:val="000000" w:themeColor="text1"/>
+                <w:szCs w:val="24"/>
+              </w:rPr>
+            </w:pPr>
+            <w:r>
+              <w:rPr>
+                <w:rFonts w:hint="eastAsia"/>
+                <w:noProof/>
+                <w:color w:val="000000" w:themeColor="text1"/>
+                <w:szCs w:val="24"/>
+                <w:lang w:val="en-SG"/>
+              </w:rPr>
+              <w:drawing>
+                <wp:inline distT="0" distB="0" distL="0" distR="0">
+                  <wp:extent cx="2533650" cy="1877602"/>
+                  <wp:effectExtent l="19050" t="0" r="0" b="0"/>
+                  <wp:docPr id="4" name="Picture 2" descr="aboutus_01.jpg"/>
+                  <wp:cNvGraphicFramePr>
+                    <a:graphicFrameLocks xmlns:a="http://schemas.openxmlformats.org/drawingml/2006/main" noChangeAspect="1"/>
+                  </wp:cNvGraphicFramePr>
+                  <a:graphic xmlns:a="http://schemas.openxmlformats.org/drawingml/2006/main">
+                    <a:graphicData uri="http://schemas.openxmlformats.org/drawingml/2006/picture">
+                      <pic:pic xmlns:pic="http://schemas.openxmlformats.org/drawingml/2006/picture">
+                        <pic:nvPicPr>
+                          <pic:cNvPr id="0" name="aboutus_01.jpg"/>
+                          <pic:cNvPicPr/>
+                        </pic:nvPicPr>
+                        <pic:blipFill>
+                          <a:blip r:embed="rId7" cstate="print"/>
+                          <a:stretch>
+                            <a:fillRect/>
+                          </a:stretch>
+                        </pic:blipFill>
+                        <pic:spPr>
+                          <a:xfrm>
+                            <a:off x="0" y="0"/>
+                            <a:ext cx="2534705" cy="1878384"/>
+                          </a:xfrm>
+                          <a:prstGeom prst="rect">
+                            <a:avLst/>
+                          </a:prstGeom>
+                        </pic:spPr>
+                      </pic:pic>
+                    </a:graphicData>
+                  </a:graphic>
+                </wp:inline>
+              </w:drawing>
+            </w:r>
+          </w:p>
+          <w:p>
+            <w:pPr>
+              <w:pStyle w:val="ListParagraph"/>
+              <w:widowControl/>
+              <w:ind w:leftChars="0" w:left="0"/>
+              <w:rPr>
+                <w:color w:val="000000" w:themeColor="text1"/>
+                <w:szCs w:val="24"/>
+              </w:rPr>
+            </w:pPr>
+          </w:p>
+        </w:tc>
+        <w:tc>
+          <w:tcPr>
+            <w:tcW w:w="5341" w:type="dxa"/>
+          </w:tcPr>
+          <w:p>
+            <w:pPr>
+              <w:pStyle w:val="ListParagraph"/>
+              <w:widowControl/>
+              <w:ind w:leftChars="0" w:left="0"/>
+              <w:rPr>
+                <w:color w:val="000000" w:themeColor="text1"/>
+                <w:szCs w:val="24"/>
+              </w:rPr>
+            </w:pPr>
+            <w:r>
+              <w:rPr>
+                <w:rFonts w:hint="eastAsia"/>
+                <w:color w:val="000000" w:themeColor="text1"/>
+                <w:szCs w:val="24"/>
+              </w:rPr>
+              <w:t xml:space="preserve">[Page 4] </w:t>
+            </w:r>
+            <w:r>
+              <w:rPr>
+                <w:color w:val="000000" w:themeColor="text1"/>
+                <w:szCs w:val="24"/>
+              </w:rPr>
+              <w:t>business concept</w:t>
+            </w:r>
+            <w:r>
+              <w:rPr>
+                <w:rFonts w:hint="eastAsia"/>
+                <w:color w:val="000000" w:themeColor="text1"/>
+                <w:szCs w:val="24"/>
+              </w:rPr>
+              <w:t xml:space="preserve"> and </w:t>
+            </w:r>
+            <w:r>
+              <w:rPr>
+                <w:color w:val="000000" w:themeColor="text1"/>
+                <w:szCs w:val="24"/>
+              </w:rPr>
+              <w:t>vision</w:t>
+            </w:r>
+          </w:p>
+          <w:p>
+            <w:pPr>
+              <w:pStyle w:val="ListParagraph"/>
+              <w:widowControl/>
+              <w:ind w:leftChars="0" w:left="0"/>
+              <w:rPr>
+                <w:color w:val="000000" w:themeColor="text1"/>
+                <w:szCs w:val="24"/>
+              </w:rPr>
+            </w:pPr>
+            <w:r>
+              <w:rPr>
+                <w:rFonts w:hint="eastAsia"/>
+                <w:noProof/>
+                <w:color w:val="000000" w:themeColor="text1"/>
+                <w:szCs w:val="24"/>
+                <w:lang w:val="en-SG"/>
+              </w:rPr>
+              <w:drawing>
+                <wp:inline distT="0" distB="0" distL="0" distR="0">
+                  <wp:extent cx="2514600" cy="1855797"/>
+                  <wp:effectExtent l="19050" t="0" r="0" b="0"/>
+                  <wp:docPr id="5" name="Picture 4" descr="aboutus_02.jpg"/>
+                  <wp:cNvGraphicFramePr>
+                    <a:graphicFrameLocks xmlns:a="http://schemas.openxmlformats.org/drawingml/2006/main" noChangeAspect="1"/>
+                  </wp:cNvGraphicFramePr>
+                  <a:graphic xmlns:a="http://schemas.openxmlformats.org/drawingml/2006/main">
+                    <a:graphicData uri="http://schemas.openxmlformats.org/drawingml/2006/picture">
+                      <pic:pic xmlns:pic="http://schemas.openxmlformats.org/drawingml/2006/picture">
+                        <pic:nvPicPr>
+                          <pic:cNvPr id="0" name="aboutus_02.jpg"/>
+                          <pic:cNvPicPr/>
+                        </pic:nvPicPr>
+                        <pic:blipFill>
+                          <a:blip r:embed="rId8" cstate="print"/>
+                          <a:stretch>
+                            <a:fillRect/>
+                          </a:stretch>
+                        </pic:blipFill>
+                        <pic:spPr>
+                          <a:xfrm>
+                            <a:off x="0" y="0"/>
+                            <a:ext cx="2519334" cy="1859291"/>
+                          </a:xfrm>
+                          <a:prstGeom prst="rect">
+                            <a:avLst/>
+                          </a:prstGeom>
+                        </pic:spPr>
+                      </pic:pic>
+                    </a:graphicData>
+                  </a:graphic>
+                </wp:inline>
+              </w:drawing>
+            </w:r>
+          </w:p>
+        </w:tc>
+      </w:tr>
+    </w:tbl>
+    <w:p>
+      <w:pPr>
+        <w:pStyle w:val="ListParagraph"/>
+        <w:widowControl/>
+        <w:ind w:leftChars="0" w:left="720"/>
+        <w:rPr>
+          <w:color w:val="000000" w:themeColor="text1"/>
+          <w:szCs w:val="24"/>
+        </w:rPr>
+      </w:pPr>
+    </w:p>
+    <w:p>
+      <w:pPr>
+        <w:pStyle w:val="ListParagraph"/>
+        <w:widowControl/>
+        <w:ind w:leftChars="0" w:left="720"/>
+        <w:rPr>
+          <w:color w:val="000000" w:themeColor="text1"/>
+          <w:szCs w:val="24"/>
+        </w:rPr>
+      </w:pPr>
+    </w:p>
+    <w:p>
+      <w:pPr>
+        <w:pStyle w:val="ListParagraph"/>
+        <w:widowControl/>
+        <w:numPr>
+          <w:ilvl w:val="0"/>
+          <w:numId w:val="4"/>
+        </w:numPr>
+        <w:ind w:leftChars="0"/>
+        <w:rPr>
+          <w:color w:val="000000" w:themeColor="text1"/>
+          <w:szCs w:val="24"/>
+        </w:rPr>
+      </w:pPr>
+      <w:r>
+        <w:rPr>
+          <w:color w:val="000000" w:themeColor="text1"/>
+          <w:szCs w:val="24"/>
+        </w:rPr>
+        <w:br w:type="page"/>
+      </w:r>
+    </w:p>
+    <w:p>
+      <w:pPr>
+        <w:pStyle w:val="ListParagraph"/>
+        <w:ind w:leftChars="0"/>
+        <w:rPr>
+          <w:color w:val="000000" w:themeColor="text1"/>
+          <w:szCs w:val="24"/>
+        </w:rPr>
+      </w:pPr>
     </w:p>
     <w:p>
       <w:pPr>
@@ -1083,25 +1589,18 @@
       </w:pPr>
       <w:r>
         <w:rPr>
-          <w:color w:val="000000" w:themeColor="text1"/>
-          <w:szCs w:val="24"/>
-        </w:rPr>
-        <w:t xml:space="preserve">Sewage </w:t>
-      </w:r>
-      <w:r>
-        <w:rPr>
-          <w:rFonts w:hint="eastAsia"/>
-          <w:color w:val="000000" w:themeColor="text1"/>
-          <w:szCs w:val="24"/>
-        </w:rPr>
-        <w:t>d</w:t>
-      </w:r>
-      <w:r>
-        <w:rPr>
-          <w:color w:val="000000" w:themeColor="text1"/>
-          <w:szCs w:val="24"/>
-        </w:rPr>
-        <w:t>isposal</w:t>
+          <w:rFonts w:hint="eastAsia"/>
+          <w:color w:val="000000" w:themeColor="text1"/>
+          <w:szCs w:val="24"/>
+        </w:rPr>
+        <w:t xml:space="preserve">Animal feed and </w:t>
+      </w:r>
+      <w:r>
+        <w:rPr>
+          <w:color w:val="000000" w:themeColor="text1"/>
+          <w:szCs w:val="24"/>
+        </w:rPr>
+        <w:t>ferments</w:t>
       </w:r>
       <w:r>
         <w:rPr>
@@ -1117,7 +1616,7 @@
           <w:color w:val="000000" w:themeColor="text1"/>
           <w:szCs w:val="24"/>
         </w:rPr>
-        <w:t>污水處理</w:t>
+        <w:t>生物飼料酵素</w:t>
       </w:r>
       <w:r>
         <w:rPr>
@@ -1143,11 +1642,71 @@
       </w:pPr>
       <w:r>
         <w:rPr>
-          <w:rFonts w:hint="eastAsia"/>
-          <w:color w:val="000000" w:themeColor="text1"/>
-          <w:szCs w:val="24"/>
-        </w:rPr>
-        <w:t>News()</w:t>
+          <w:color w:val="000000" w:themeColor="text1"/>
+          <w:szCs w:val="24"/>
+        </w:rPr>
+        <w:t xml:space="preserve">Sewage </w:t>
+      </w:r>
+      <w:r>
+        <w:rPr>
+          <w:rFonts w:hint="eastAsia"/>
+          <w:color w:val="000000" w:themeColor="text1"/>
+          <w:szCs w:val="24"/>
+        </w:rPr>
+        <w:t>d</w:t>
+      </w:r>
+      <w:r>
+        <w:rPr>
+          <w:color w:val="000000" w:themeColor="text1"/>
+          <w:szCs w:val="24"/>
+        </w:rPr>
+        <w:t>isposal</w:t>
+      </w:r>
+      <w:r>
+        <w:rPr>
+          <w:rFonts w:hint="eastAsia"/>
+          <w:color w:val="000000" w:themeColor="text1"/>
+          <w:szCs w:val="24"/>
+        </w:rPr>
+        <w:t xml:space="preserve"> (</w:t>
+      </w:r>
+      <w:r>
+        <w:rPr>
+          <w:rFonts w:hint="eastAsia"/>
+          <w:color w:val="000000" w:themeColor="text1"/>
+          <w:szCs w:val="24"/>
+        </w:rPr>
+        <w:t>污水處理</w:t>
+      </w:r>
+      <w:r>
+        <w:rPr>
+          <w:rFonts w:hint="eastAsia"/>
+          <w:color w:val="000000" w:themeColor="text1"/>
+          <w:szCs w:val="24"/>
+        </w:rPr>
+        <w:t>):</w:t>
+      </w:r>
+    </w:p>
+    <w:p>
+      <w:pPr>
+        <w:pStyle w:val="ListParagraph"/>
+        <w:numPr>
+          <w:ilvl w:val="0"/>
+          <w:numId w:val="2"/>
+        </w:numPr>
+        <w:ind w:leftChars="0"/>
+        <w:rPr>
+          <w:color w:val="000000" w:themeColor="text1"/>
+          <w:szCs w:val="24"/>
+        </w:rPr>
+      </w:pPr>
+      <w:r>
+        <w:rPr>
+          <w:rFonts w:hint="eastAsia"/>
+          <w:color w:val="000000" w:themeColor="text1"/>
+          <w:szCs w:val="24"/>
+        </w:rPr>
+        <w:t>News</w:t>
       </w:r>
       <w:r>
         <w:rPr>
@@ -1493,6 +2052,119 @@
       </w:pPr>
     </w:lvl>
   </w:abstractNum>
+  <w:abstractNum w:abstractNumId="3">
+    <w:nsid w:val="73457A7C"/>
+    <w:multiLevelType w:val="hybridMultilevel"/>
+    <w:tmpl w:val="62A241BE"/>
+    <w:lvl w:ilvl="0" w:tplc="48090001">
+      <w:start w:val="1"/>
+      <w:numFmt w:val="bullet"/>
+      <w:lvlText w:val=""/>
+      <w:lvlJc w:val="left"/>
+      <w:pPr>
+        <w:ind w:left="720" w:hanging="360"/>
+      </w:pPr>
+      <w:rPr>
+        <w:rFonts w:ascii="Symbol" w:hAnsi="Symbol" w:hint="default"/>
+      </w:rPr>
+    </w:lvl>
+    <w:lvl w:ilvl="1" w:tplc="48090003" w:tentative="1">
+      <w:start w:val="1"/>
+      <w:numFmt w:val="bullet"/>
+      <w:lvlText w:val="o"/>
+      <w:lvlJc w:val="left"/>
+      <w:pPr>
+        <w:ind w:left="1440" w:hanging="360"/>
+      </w:pPr>
+      <w:rPr>
+        <w:rFonts w:ascii="Courier New" w:hAnsi="Courier New" w:cs="Courier New" w:hint="default"/>
+      </w:rPr>
+    </w:lvl>
+    <w:lvl w:ilvl="2" w:tplc="48090005" w:tentative="1">
+      <w:start w:val="1"/>
+      <w:numFmt w:val="bullet"/>
+      <w:lvlText w:val=""/>
+      <w:lvlJc w:val="left"/>
+      <w:pPr>
+        <w:ind w:left="2160" w:hanging="360"/>
+      </w:pPr>
+      <w:rPr>
+        <w:rFonts w:ascii="Wingdings" w:hAnsi="Wingdings" w:hint="default"/>
+      </w:rPr>
+    </w:lvl>
+    <w:lvl w:ilvl="3" w:tplc="48090001" w:tentative="1">
+      <w:start w:val="1"/>
+      <w:numFmt w:val="bullet"/>
+      <w:lvlText w:val=""/>
+      <w:lvlJc w:val="left"/>
+      <w:pPr>
+        <w:ind w:left="2880" w:hanging="360"/>
+      </w:pPr>
+      <w:rPr>
+        <w:rFonts w:ascii="Symbol" w:hAnsi="Symbol" w:hint="default"/>
+      </w:rPr>
+    </w:lvl>
+    <w:lvl w:ilvl="4" w:tplc="48090003" w:tentative="1">
+      <w:start w:val="1"/>
+      <w:numFmt w:val="bullet"/>
+      <w:lvlText w:val="o"/>
+      <w:lvlJc w:val="left"/>
+      <w:pPr>
+        <w:ind w:left="3600" w:hanging="360"/>
+      </w:pPr>
+      <w:rPr>
+        <w:rFonts w:ascii="Courier New" w:hAnsi="Courier New" w:cs="Courier New" w:hint="default"/>
+      </w:rPr>
+    </w:lvl>
+    <w:lvl w:ilvl="5" w:tplc="48090005" w:tentative="1">
+      <w:start w:val="1"/>
+      <w:numFmt w:val="bullet"/>
+      <w:lvlText w:val=""/>
+      <w:lvlJc w:val="left"/>
+      <w:pPr>
+        <w:ind w:left="4320" w:hanging="360"/>
+      </w:pPr>
+      <w:rPr>
+        <w:rFonts w:ascii="Wingdings" w:hAnsi="Wingdings" w:hint="default"/>
+      </w:rPr>
+    </w:lvl>
+    <w:lvl w:ilvl="6" w:tplc="48090001" w:tentative="1">
+      <w:start w:val="1"/>
+      <w:numFmt w:val="bullet"/>
+      <w:lvlText w:val=""/>
+      <w:lvlJc w:val="left"/>
+      <w:pPr>
+        <w:ind w:left="5040" w:hanging="360"/>
+      </w:pPr>
+      <w:rPr>
+        <w:rFonts w:ascii="Symbol" w:hAnsi="Symbol" w:hint="default"/>
+      </w:rPr>
+    </w:lvl>
+    <w:lvl w:ilvl="7" w:tplc="48090003" w:tentative="1">
+      <w:start w:val="1"/>
+      <w:numFmt w:val="bullet"/>
+      <w:lvlText w:val="o"/>
+      <w:lvlJc w:val="left"/>
+      <w:pPr>
+        <w:ind w:left="5760" w:hanging="360"/>
+      </w:pPr>
+      <w:rPr>
+        <w:rFonts w:ascii="Courier New" w:hAnsi="Courier New" w:cs="Courier New" w:hint="default"/>
+      </w:rPr>
+    </w:lvl>
+    <w:lvl w:ilvl="8" w:tplc="48090005" w:tentative="1">
+      <w:start w:val="1"/>
+      <w:numFmt w:val="bullet"/>
+      <w:lvlText w:val=""/>
+      <w:lvlJc w:val="left"/>
+      <w:pPr>
+        <w:ind w:left="6480" w:hanging="360"/>
+      </w:pPr>
+      <w:rPr>
+        <w:rFonts w:ascii="Wingdings" w:hAnsi="Wingdings" w:hint="default"/>
+      </w:rPr>
+    </w:lvl>
+  </w:abstractNum>
   <w:num w:numId="1">
     <w:abstractNumId w:val="0"/>
   </w:num>
@@ -1501,6 +2173,9 @@
   </w:num>
   <w:num w:numId="3">
     <w:abstractNumId w:val="1"/>
+  </w:num>
+  <w:num w:numId="4">
+    <w:abstractNumId w:val="3"/>
   </w:num>
 </w:numbering>
 </file>
@@ -1735,6 +2410,29 @@
       <w:sz w:val="18"/>
       <w:szCs w:val="18"/>
     </w:rPr>
+  </w:style>
+  <w:style w:type="table" w:styleId="TableGrid">
+    <w:name w:val="Table Grid"/>
+    <w:basedOn w:val="TableNormal"/>
+    <w:uiPriority w:val="59"/>
+    <w:rsid w:val="00221562"/>
+    <w:tblPr>
+      <w:tblInd w:w="0" w:type="dxa"/>
+      <w:tblBorders>
+        <w:top w:val="single" w:sz="4" w:space="0" w:color="auto"/>
+        <w:left w:val="single" w:sz="4" w:space="0" w:color="auto"/>
+        <w:bottom w:val="single" w:sz="4" w:space="0" w:color="auto"/>
+        <w:right w:val="single" w:sz="4" w:space="0" w:color="auto"/>
+        <w:insideH w:val="single" w:sz="4" w:space="0" w:color="auto"/>
+        <w:insideV w:val="single" w:sz="4" w:space="0" w:color="auto"/>
+      </w:tblBorders>
+      <w:tblCellMar>
+        <w:top w:w="0" w:type="dxa"/>
+        <w:left w:w="108" w:type="dxa"/>
+        <w:bottom w:w="0" w:type="dxa"/>
+        <w:right w:w="108" w:type="dxa"/>
+      </w:tblCellMar>
+    </w:tblPr>
   </w:style>
 </w:styles>
 </file>

</xml_diff>